<commit_message>
correct logic to read screenshot links
</commit_message>
<xml_diff>
--- a/ai.docx
+++ b/ai.docx
@@ -1056,7 +1056,6 @@
     <w:p>
       <w:pPr>
         <w:pStyle w:val="Heading3"/>
-        <w:jc w:val="both"/>
         <w:rPr>
           <w:b/>
           <w:sz w:val="26"/>
@@ -1084,13 +1083,20 @@
             <w:color w:val="1155CC"/>
             <w:u w:val="single"/>
           </w:rPr>
-          <w:t xml:space="preserve"> https://deepdreamgenerator.com/</w:t>
+          <w:t>https</w:t>
+        </w:r>
+        <w:r>
+          <w:rPr>
+            <w:color w:val="1155CC"/>
+            <w:u w:val="single"/>
+          </w:rPr>
+          <w:t>://deepdreamgenerator.com/</w:t>
         </w:r>
       </w:hyperlink>
     </w:p>
     <w:p>
       <w:pPr>
-        <w:jc w:val="both"/>
+        <w:jc w:val="right"/>
       </w:pPr>
     </w:p>
     <w:p>
@@ -1153,7 +1159,23 @@
           <w:sz w:val="26"/>
           <w:szCs w:val="26"/>
         </w:rPr>
-        <w:t>Screenshot:</w:t>
+        <w:t>Screenshot</w:t>
+      </w:r>
+      <w:r>
+        <w:rPr>
+          <w:b/>
+          <w:sz w:val="26"/>
+          <w:szCs w:val="26"/>
+        </w:rPr>
+        <w:t>s</w:t>
+      </w:r>
+      <w:r>
+        <w:rPr>
+          <w:b/>
+          <w:sz w:val="26"/>
+          <w:szCs w:val="26"/>
+        </w:rPr>
+        <w:t>:</w:t>
       </w:r>
     </w:p>
     <w:p>
@@ -1698,7 +1720,7 @@
           <w:sz w:val="26"/>
           <w:szCs w:val="26"/>
         </w:rPr>
-        <w:t>Meta Portrayal:</w:t>
+        <w:t>Meta Description:</w:t>
       </w:r>
     </w:p>
     <w:p>
@@ -1828,7 +1850,7 @@
         <w:jc w:val="both"/>
       </w:pPr>
       <w:r>
-        <w:t xml:space="preserve"> https://openai.com/dall-e-2</w:t>
+        <w:t>https://openai.com/dall-e-2</w:t>
       </w:r>
     </w:p>
     <w:p>
@@ -1915,7 +1937,23 @@
           <w:sz w:val="26"/>
           <w:szCs w:val="26"/>
         </w:rPr>
-        <w:t>Screenshot:</w:t>
+        <w:t>Screenshot</w:t>
+      </w:r>
+      <w:r>
+        <w:rPr>
+          <w:b/>
+          <w:sz w:val="26"/>
+          <w:szCs w:val="26"/>
+        </w:rPr>
+        <w:t>s</w:t>
+      </w:r>
+      <w:r>
+        <w:rPr>
+          <w:b/>
+          <w:sz w:val="26"/>
+          <w:szCs w:val="26"/>
+        </w:rPr>
+        <w:t>:</w:t>
       </w:r>
     </w:p>
     <w:p>
@@ -2714,7 +2752,7 @@
           <w:sz w:val="26"/>
           <w:szCs w:val="26"/>
         </w:rPr>
-        <w:t xml:space="preserve">Meta Portrayal: </w:t>
+        <w:t xml:space="preserve">Meta Description: </w:t>
       </w:r>
     </w:p>
     <w:p>
@@ -8417,7 +8455,19 @@
         <w:rPr>
           <w:b/>
         </w:rPr>
-        <w:t>Screenshot:</w:t>
+        <w:t>Screenshot</w:t>
+      </w:r>
+      <w:r>
+        <w:rPr>
+          <w:b/>
+        </w:rPr>
+        <w:t>s</w:t>
+      </w:r>
+      <w:r>
+        <w:rPr>
+          <w:b/>
+        </w:rPr>
+        <w:t>:</w:t>
       </w:r>
     </w:p>
     <w:p>
@@ -8990,7 +9040,23 @@
           <w:szCs w:val="26"/>
         </w:rPr>
         <w:lastRenderedPageBreak/>
-        <w:t>Meta Depiction:</w:t>
+        <w:t xml:space="preserve">Meta </w:t>
+      </w:r>
+      <w:r>
+        <w:rPr>
+          <w:b/>
+          <w:sz w:val="26"/>
+          <w:szCs w:val="26"/>
+        </w:rPr>
+        <w:t>Description</w:t>
+      </w:r>
+      <w:r>
+        <w:rPr>
+          <w:b/>
+          <w:sz w:val="26"/>
+          <w:szCs w:val="26"/>
+        </w:rPr>
+        <w:t>:</w:t>
       </w:r>
     </w:p>
     <w:p>
@@ -9172,7 +9238,14 @@
             <w:color w:val="1155CC"/>
             <w:u w:val="single"/>
           </w:rPr>
-          <w:t xml:space="preserve"> https://firebasestorage.googleapis.com/v0/b/eco-friendly-tourism.appspot.com/o/1742659226125_deepl%20logo.png?alt=media&amp;token=ed6f616d-a4f4-4b86-bd83-006e1f1446d2</w:t>
+          <w:t>https</w:t>
+        </w:r>
+        <w:r>
+          <w:rPr>
+            <w:color w:val="1155CC"/>
+            <w:u w:val="single"/>
+          </w:rPr>
+          <w:t>://firebasestorage.googleapis.com/v0/b/eco-friendly-tourism.appspot.com/o/1742659226125_deepl%20logo.png?alt=media&amp;token=ed6f616d-a4f4-4b86-bd83-006e1f1446d2</w:t>
         </w:r>
       </w:hyperlink>
     </w:p>
@@ -10076,15 +10149,7 @@
       </w:r>
       <w:proofErr w:type="spellEnd"/>
       <w:r>
-        <w:t xml:space="preserve"> offers strong privacy controls, ensuring that your data is not </w:t>
-      </w:r>
-      <w:proofErr w:type="gramStart"/>
-      <w:r>
-        <w:t>misused</w:t>
-      </w:r>
-      <w:proofErr w:type="gramEnd"/>
-      <w:r>
-        <w:t xml:space="preserve"> and your translated content remains secure.</w:t>
+        <w:t xml:space="preserve"> offers strong privacy controls, ensuring that your data is not misused and your translated content remains secure.</w:t>
       </w:r>
     </w:p>
     <w:p>
@@ -14161,14 +14226,10 @@
         </w:rPr>
         <w:br/>
       </w:r>
-      <w:r>
-        <w:t xml:space="preserve"> </w:t>
-      </w:r>
-      <w:hyperlink r:id="rId71">
+      <w:hyperlink r:id="rId71" w:history="1">
         <w:r>
           <w:rPr>
-            <w:color w:val="1155CC"/>
-            <w:u w:val="single"/>
+            <w:rStyle w:val="Hyperlink"/>
           </w:rPr>
           <w:t>https://firebasestorage.googleapis.com/v0/b/eco-friendly-tourism.appspot.com/o/1742661222769_synthesia%20logo.png?alt=media&amp;token=ed6f616d-a4f4-4b86-bd83-006e1f1446d2</w:t>
         </w:r>
@@ -15336,15 +15397,15 @@
           <w:szCs w:val="24"/>
         </w:rPr>
       </w:pPr>
-      <w:hyperlink r:id="rId75">
+      <w:hyperlink r:id="rId75" w:history="1">
         <w:r>
           <w:rPr>
+            <w:rStyle w:val="Hyperlink"/>
             <w:rFonts w:ascii="Roboto" w:eastAsia="Roboto" w:hAnsi="Roboto" w:cs="Roboto"/>
-            <w:color w:val="1155CC"/>
             <w:sz w:val="24"/>
             <w:szCs w:val="24"/>
           </w:rPr>
-          <w:t>https://www.surfer seo.com/</w:t>
+          <w:t>https://www.surferseo.com/</w:t>
         </w:r>
       </w:hyperlink>
     </w:p>
@@ -15384,7 +15445,14 @@
             <w:color w:val="1155CC"/>
             <w:u w:val="single"/>
           </w:rPr>
-          <w:t xml:space="preserve"> https://firebasestorage.googleapis.com/v0/b/eco-friendly-tourism.appspot.com/o/1742661727732_surferseo%20logo.jpg?alt=media&amp;token=ed6f616d-a4f4-4b86-bd83-006e1f1446d2</w:t>
+          <w:t>https</w:t>
+        </w:r>
+        <w:r>
+          <w:rPr>
+            <w:color w:val="1155CC"/>
+            <w:u w:val="single"/>
+          </w:rPr>
+          <w:t>://firebasestorage.googleapis.com/v0/b/eco-friendly-tourism.appspot.com/o/1742661727732_surferseo%20logo.jpg?alt=media&amp;token=ed6f616d-a4f4-4b86-bd83-006e1f1446d2</w:t>
         </w:r>
       </w:hyperlink>
     </w:p>
@@ -24766,7 +24834,14 @@
             <w:color w:val="1155CC"/>
             <w:u w:val="single"/>
           </w:rPr>
-          <w:t xml:space="preserve"> https://firebasestorage.googleapis.com/v0/b/eco-friendly-tourism.appspot.com/o/1742713831796_tenserflow%20logo.png?alt=media&amp;token=ed6f616d-a4f4-4b86-bd83-006e1f1446d2</w:t>
+          <w:t>https</w:t>
+        </w:r>
+        <w:r>
+          <w:rPr>
+            <w:color w:val="1155CC"/>
+            <w:u w:val="single"/>
+          </w:rPr>
+          <w:t>://firebasestorage.googleapis.com/v0/b/eco-friendly-tourism.appspot.com/o/1742713831796_tenserflow%20logo.png?alt=media&amp;token=ed6f616d-a4f4-4b86-bd83-006e1f1446d2</w:t>
         </w:r>
       </w:hyperlink>
     </w:p>
@@ -47653,6 +47728,41 @@
       <w:szCs w:val="30"/>
     </w:rPr>
   </w:style>
+  <w:style w:type="character" w:styleId="Hyperlink">
+    <w:name w:val="Hyperlink"/>
+    <w:basedOn w:val="DefaultParagraphFont"/>
+    <w:uiPriority w:val="99"/>
+    <w:unhideWhenUsed/>
+    <w:rsid w:val="00337087"/>
+    <w:rPr>
+      <w:color w:val="0000FF" w:themeColor="hyperlink"/>
+      <w:u w:val="single"/>
+    </w:rPr>
+  </w:style>
+  <w:style w:type="character" w:styleId="UnresolvedMention">
+    <w:name w:val="Unresolved Mention"/>
+    <w:basedOn w:val="DefaultParagraphFont"/>
+    <w:uiPriority w:val="99"/>
+    <w:semiHidden/>
+    <w:unhideWhenUsed/>
+    <w:rsid w:val="00337087"/>
+    <w:rPr>
+      <w:color w:val="605E5C"/>
+      <w:shd w:val="clear" w:color="auto" w:fill="E1DFDD"/>
+    </w:rPr>
+  </w:style>
+  <w:style w:type="character" w:styleId="FollowedHyperlink">
+    <w:name w:val="FollowedHyperlink"/>
+    <w:basedOn w:val="DefaultParagraphFont"/>
+    <w:uiPriority w:val="99"/>
+    <w:semiHidden/>
+    <w:unhideWhenUsed/>
+    <w:rsid w:val="00366426"/>
+    <w:rPr>
+      <w:color w:val="800080" w:themeColor="followedHyperlink"/>
+      <w:u w:val="single"/>
+    </w:rPr>
+  </w:style>
 </w:styles>
 </file>
 

</xml_diff>